<commit_message>
Epic 0 - Mykyta Shabanov
</commit_message>
<xml_diff>
--- a/ai_13/mykyta_shabanov/epic5/epic_5_pactice_and_labs_report_mykyta_shabanov.docx
+++ b/ai_13/mykyta_shabanov/epic5/epic_5_pactice_and_labs_report_mykyta_shabanov.docx
@@ -56,36 +56,42 @@
     </w:p>
     <w:p>
       <w:pPr>
-        <w:spacing w:line="360" w:lineRule="auto"/>
-        <w:jc w:val="center"/>
-        <w:rPr>
-          <w:sz w:val="28"/>
-          <w:szCs w:val="28"/>
-        </w:rPr>
-      </w:pPr>
-      <w:r>
-        <w:rPr>
-          <w:rtl w:val="0"/>
-        </w:rPr>
-      </w:r>
-    </w:p>
-    <w:p>
-      <w:pPr>
-        <w:jc w:val="center"/>
         <w:rPr/>
       </w:pPr>
       <w:r>
+        <w:rPr>
+          <w:rtl w:val="0"/>
+        </w:rPr>
+      </w:r>
+    </w:p>
+    <w:p>
+      <w:pPr>
         <w:rPr/>
+      </w:pPr>
+      <w:r>
+        <w:rPr>
+          <w:rtl w:val="0"/>
+        </w:rPr>
+      </w:r>
+      <w:r>
         <w:drawing>
-          <wp:inline distB="0" distT="0" distL="0" distR="0">
-            <wp:extent cx="3240572" cy="3075532"/>
+          <wp:anchor allowOverlap="1" behindDoc="0" distB="0" distT="0" distL="114300" distR="114300" hidden="0" layoutInCell="1" locked="0" relativeHeight="0" simplePos="0">
+            <wp:simplePos x="0" y="0"/>
+            <wp:positionH relativeFrom="column">
+              <wp:posOffset>1765935</wp:posOffset>
+            </wp:positionH>
+            <wp:positionV relativeFrom="paragraph">
+              <wp:posOffset>65432</wp:posOffset>
+            </wp:positionV>
+            <wp:extent cx="2710845" cy="2571750"/>
             <wp:effectExtent b="0" l="0" r="0" t="0"/>
-            <wp:docPr descr="photo_2023-10-31_09-40-08" id="4" name="image2.jpg"/>
+            <wp:wrapNone/>
+            <wp:docPr descr="A blue and white logo&#10;&#10;Description automatically generated" id="9" name="image5.jpg"/>
             <a:graphic>
               <a:graphicData uri="http://schemas.openxmlformats.org/drawingml/2006/picture">
                 <pic:pic>
                   <pic:nvPicPr>
-                    <pic:cNvPr descr="photo_2023-10-31_09-40-08" id="0" name="image2.jpg"/>
+                    <pic:cNvPr descr="A blue and white logo&#10;&#10;Description automatically generated" id="0" name="image5.jpg"/>
                     <pic:cNvPicPr preferRelativeResize="0"/>
                   </pic:nvPicPr>
                   <pic:blipFill>
@@ -98,7 +104,7 @@
                   <pic:spPr>
                     <a:xfrm>
                       <a:off x="0" y="0"/>
-                      <a:ext cx="3240572" cy="3075532"/>
+                      <a:ext cx="2710845" cy="2571750"/>
                     </a:xfrm>
                     <a:prstGeom prst="rect"/>
                     <a:ln/>
@@ -106,9 +112,59 @@
                 </pic:pic>
               </a:graphicData>
             </a:graphic>
-          </wp:inline>
+          </wp:anchor>
         </w:drawing>
       </w:r>
+    </w:p>
+    <w:p>
+      <w:pPr>
+        <w:jc w:val="center"/>
+        <w:rPr/>
+      </w:pPr>
+      <w:r>
+        <w:rPr>
+          <w:rtl w:val="0"/>
+        </w:rPr>
+      </w:r>
+    </w:p>
+    <w:p>
+      <w:pPr>
+        <w:jc w:val="center"/>
+        <w:rPr/>
+      </w:pPr>
+      <w:r>
+        <w:rPr>
+          <w:rtl w:val="0"/>
+        </w:rPr>
+      </w:r>
+    </w:p>
+    <w:p>
+      <w:pPr>
+        <w:jc w:val="center"/>
+        <w:rPr/>
+      </w:pPr>
+      <w:r>
+        <w:rPr>
+          <w:rtl w:val="0"/>
+        </w:rPr>
+      </w:r>
+    </w:p>
+    <w:p>
+      <w:pPr>
+        <w:jc w:val="center"/>
+        <w:rPr/>
+      </w:pPr>
+      <w:r>
+        <w:rPr>
+          <w:rtl w:val="0"/>
+        </w:rPr>
+      </w:r>
+    </w:p>
+    <w:p>
+      <w:pPr>
+        <w:jc w:val="center"/>
+        <w:rPr/>
+      </w:pPr>
       <w:r>
         <w:rPr>
           <w:rtl w:val="0"/>
@@ -156,29 +212,27 @@
       </w:pPr>
       <w:r>
         <w:rPr>
+          <w:rtl w:val="0"/>
+        </w:rPr>
+      </w:r>
+    </w:p>
+    <w:p>
+      <w:pPr>
+        <w:jc w:val="center"/>
+        <w:rPr>
           <w:b w:val="1"/>
           <w:sz w:val="40"/>
           <w:szCs w:val="40"/>
+        </w:rPr>
+      </w:pPr>
+      <w:r>
+        <w:rPr>
+          <w:b w:val="1"/>
+          <w:sz w:val="40"/>
+          <w:szCs w:val="40"/>
           <w:rtl w:val="0"/>
         </w:rPr>
         <w:t xml:space="preserve">Звіт</w:t>
-      </w:r>
-    </w:p>
-    <w:p>
-      <w:pPr>
-        <w:jc w:val="center"/>
-        <w:rPr>
-          <w:sz w:val="28"/>
-          <w:szCs w:val="28"/>
-        </w:rPr>
-      </w:pPr>
-      <w:r>
-        <w:rPr>
-          <w:sz w:val="28"/>
-          <w:szCs w:val="28"/>
-          <w:rtl w:val="0"/>
-        </w:rPr>
-        <w:t xml:space="preserve">про виконання </w:t>
       </w:r>
     </w:p>
     <w:p>
@@ -201,7 +255,150 @@
           <w:rtl w:val="0"/>
         </w:rPr>
         <w:tab/>
-        <w:t xml:space="preserve">Лабораторних та практичних робіт № 5 (лабораторні № 6, 8, 9)</w:t>
+      </w:r>
+    </w:p>
+    <w:p>
+      <w:pPr>
+        <w:tabs>
+          <w:tab w:val="center" w:leader="none" w:pos="4819"/>
+          <w:tab w:val="left" w:leader="none" w:pos="7468"/>
+        </w:tabs>
+        <w:rPr>
+          <w:b w:val="1"/>
+          <w:sz w:val="28"/>
+          <w:szCs w:val="28"/>
+        </w:rPr>
+      </w:pPr>
+      <w:r>
+        <w:rPr>
+          <w:rtl w:val="0"/>
+        </w:rPr>
+      </w:r>
+    </w:p>
+    <w:p>
+      <w:pPr>
+        <w:tabs>
+          <w:tab w:val="center" w:leader="none" w:pos="4819"/>
+          <w:tab w:val="left" w:leader="none" w:pos="7468"/>
+        </w:tabs>
+        <w:rPr>
+          <w:b w:val="1"/>
+          <w:sz w:val="28"/>
+          <w:szCs w:val="28"/>
+        </w:rPr>
+      </w:pPr>
+      <w:r>
+        <w:rPr>
+          <w:rtl w:val="0"/>
+        </w:rPr>
+      </w:r>
+    </w:p>
+    <w:p>
+      <w:pPr>
+        <w:tabs>
+          <w:tab w:val="center" w:leader="none" w:pos="4819"/>
+          <w:tab w:val="left" w:leader="none" w:pos="7468"/>
+        </w:tabs>
+        <w:rPr>
+          <w:b w:val="1"/>
+          <w:sz w:val="28"/>
+          <w:szCs w:val="28"/>
+        </w:rPr>
+      </w:pPr>
+      <w:r>
+        <w:rPr>
+          <w:rtl w:val="0"/>
+        </w:rPr>
+      </w:r>
+    </w:p>
+    <w:p>
+      <w:pPr>
+        <w:tabs>
+          <w:tab w:val="center" w:leader="none" w:pos="4819"/>
+          <w:tab w:val="left" w:leader="none" w:pos="7468"/>
+        </w:tabs>
+        <w:rPr>
+          <w:b w:val="1"/>
+          <w:sz w:val="28"/>
+          <w:szCs w:val="28"/>
+        </w:rPr>
+      </w:pPr>
+      <w:r>
+        <w:rPr>
+          <w:rtl w:val="0"/>
+        </w:rPr>
+      </w:r>
+    </w:p>
+    <w:p>
+      <w:pPr>
+        <w:tabs>
+          <w:tab w:val="center" w:leader="none" w:pos="4819"/>
+          <w:tab w:val="left" w:leader="none" w:pos="7468"/>
+        </w:tabs>
+        <w:jc w:val="center"/>
+        <w:rPr>
+          <w:b w:val="1"/>
+          <w:sz w:val="28"/>
+          <w:szCs w:val="28"/>
+        </w:rPr>
+      </w:pPr>
+      <w:r>
+        <w:rPr>
+          <w:b w:val="1"/>
+          <w:sz w:val="56"/>
+          <w:szCs w:val="56"/>
+          <w:rtl w:val="0"/>
+        </w:rPr>
+        <w:t xml:space="preserve">Звіт</w:t>
+      </w:r>
+      <w:r>
+        <w:rPr>
+          <w:b w:val="1"/>
+          <w:sz w:val="28"/>
+          <w:szCs w:val="28"/>
+          <w:rtl w:val="0"/>
+        </w:rPr>
+        <w:t xml:space="preserve"> </w:t>
+      </w:r>
+    </w:p>
+    <w:p>
+      <w:pPr>
+        <w:tabs>
+          <w:tab w:val="center" w:leader="none" w:pos="4819"/>
+          <w:tab w:val="left" w:leader="none" w:pos="7468"/>
+        </w:tabs>
+        <w:jc w:val="center"/>
+        <w:rPr>
+          <w:b w:val="1"/>
+          <w:sz w:val="28"/>
+          <w:szCs w:val="28"/>
+        </w:rPr>
+      </w:pPr>
+      <w:r>
+        <w:rPr>
+          <w:b w:val="1"/>
+          <w:sz w:val="28"/>
+          <w:szCs w:val="28"/>
+          <w:rtl w:val="0"/>
+        </w:rPr>
+        <w:t xml:space="preserve">про виконання лабораторних та практичних робіт блоку № 5</w:t>
+      </w:r>
+    </w:p>
+    <w:p>
+      <w:pPr>
+        <w:jc w:val="center"/>
+        <w:rPr>
+          <w:sz w:val="28"/>
+          <w:szCs w:val="28"/>
+        </w:rPr>
+      </w:pPr>
+      <w:r>
+        <w:rPr>
+          <w:sz w:val="28"/>
+          <w:szCs w:val="28"/>
+          <w:rtl w:val="0"/>
+        </w:rPr>
+        <w:t xml:space="preserve">На тему:  «Файли. Системи числення. Бінарні Файли. Символи і Рядкові Змінні та Текстові Файли. Стандартна бібліотека та деталі/методи роботи з файлами. Створення й використання бібліотек.»</w:t>
       </w:r>
     </w:p>
     <w:p>
@@ -241,79 +438,234 @@
       </w:pPr>
       <w:r>
         <w:rPr>
+          <w:sz w:val="28"/>
+          <w:szCs w:val="28"/>
+          <w:rtl w:val="0"/>
+        </w:rPr>
+        <w:t xml:space="preserve">до:</w:t>
+      </w:r>
+    </w:p>
+    <w:p>
+      <w:pPr>
+        <w:jc w:val="center"/>
+        <w:rPr>
+          <w:sz w:val="28"/>
+          <w:szCs w:val="28"/>
+        </w:rPr>
+      </w:pPr>
+      <w:r>
+        <w:rPr>
+          <w:sz w:val="28"/>
+          <w:szCs w:val="28"/>
+          <w:rtl w:val="0"/>
+        </w:rPr>
+        <w:t xml:space="preserve">ВНС Лабораторної Роботи № 6 </w:t>
+      </w:r>
+    </w:p>
+    <w:p>
+      <w:pPr>
+        <w:jc w:val="center"/>
+        <w:rPr>
+          <w:sz w:val="28"/>
+          <w:szCs w:val="28"/>
+        </w:rPr>
+      </w:pPr>
+      <w:r>
+        <w:rPr>
+          <w:sz w:val="28"/>
+          <w:szCs w:val="28"/>
+          <w:rtl w:val="0"/>
+        </w:rPr>
+        <w:t xml:space="preserve">ВНС Лабораторної Роботи № 8</w:t>
+      </w:r>
+    </w:p>
+    <w:p>
+      <w:pPr>
+        <w:jc w:val="center"/>
+        <w:rPr>
+          <w:sz w:val="28"/>
+          <w:szCs w:val="28"/>
+        </w:rPr>
+      </w:pPr>
+      <w:r>
+        <w:rPr>
+          <w:sz w:val="28"/>
+          <w:szCs w:val="28"/>
+          <w:rtl w:val="0"/>
+        </w:rPr>
+        <w:t xml:space="preserve">ВНС Лабораторної Роботи № 9</w:t>
+      </w:r>
+    </w:p>
+    <w:p>
+      <w:pPr>
+        <w:jc w:val="center"/>
+        <w:rPr>
+          <w:sz w:val="28"/>
+          <w:szCs w:val="28"/>
+        </w:rPr>
+      </w:pPr>
+      <w:r>
+        <w:rPr>
+          <w:sz w:val="28"/>
+          <w:szCs w:val="28"/>
+          <w:rtl w:val="0"/>
+        </w:rPr>
+        <w:t xml:space="preserve">Алготестер Лабораторної Роботи №4</w:t>
+      </w:r>
+    </w:p>
+    <w:p>
+      <w:pPr>
+        <w:jc w:val="center"/>
+        <w:rPr>
+          <w:sz w:val="28"/>
+          <w:szCs w:val="28"/>
+        </w:rPr>
+      </w:pPr>
+      <w:r>
+        <w:rPr>
+          <w:sz w:val="28"/>
+          <w:szCs w:val="28"/>
+          <w:rtl w:val="0"/>
+        </w:rPr>
+        <w:t xml:space="preserve">Алготестер Лабораторної Роботи №6</w:t>
+      </w:r>
+    </w:p>
+    <w:p>
+      <w:pPr>
+        <w:jc w:val="center"/>
+        <w:rPr>
+          <w:sz w:val="28"/>
+          <w:szCs w:val="28"/>
+        </w:rPr>
+      </w:pPr>
+      <w:r>
+        <w:rPr>
+          <w:sz w:val="28"/>
+          <w:szCs w:val="28"/>
+          <w:rtl w:val="0"/>
+        </w:rPr>
+        <w:t xml:space="preserve">Практичних Робіт №5</w:t>
+      </w:r>
+    </w:p>
+    <w:p>
+      <w:pPr>
+        <w:jc w:val="center"/>
+        <w:rPr>
+          <w:sz w:val="28"/>
+          <w:szCs w:val="28"/>
+        </w:rPr>
+      </w:pPr>
+      <w:r>
+        <w:rPr>
+          <w:rtl w:val="0"/>
+        </w:rPr>
+      </w:r>
+    </w:p>
+    <w:p>
+      <w:pPr>
+        <w:jc w:val="center"/>
+        <w:rPr>
+          <w:sz w:val="28"/>
+          <w:szCs w:val="28"/>
+        </w:rPr>
+      </w:pPr>
+      <w:r>
+        <w:rPr>
+          <w:rtl w:val="0"/>
+        </w:rPr>
+      </w:r>
+    </w:p>
+    <w:p>
+      <w:pPr>
+        <w:jc w:val="center"/>
+        <w:rPr>
+          <w:sz w:val="28"/>
+          <w:szCs w:val="28"/>
+        </w:rPr>
+      </w:pPr>
+      <w:r>
+        <w:rPr>
+          <w:rtl w:val="0"/>
+        </w:rPr>
+      </w:r>
+    </w:p>
+    <w:p>
+      <w:pPr>
+        <w:jc w:val="center"/>
+        <w:rPr>
+          <w:b w:val="1"/>
+          <w:smallCaps w:val="1"/>
+          <w:sz w:val="28"/>
+          <w:szCs w:val="28"/>
+        </w:rPr>
+      </w:pPr>
+      <w:r>
+        <w:rPr>
+          <w:rtl w:val="0"/>
+        </w:rPr>
+      </w:r>
+    </w:p>
+    <w:p>
+      <w:pPr>
+        <w:spacing w:line="360" w:lineRule="auto"/>
+        <w:rPr>
+          <w:sz w:val="28"/>
+          <w:szCs w:val="28"/>
+        </w:rPr>
+      </w:pPr>
+      <w:r>
+        <w:rPr>
+          <w:rtl w:val="0"/>
+        </w:rPr>
+      </w:r>
+    </w:p>
+    <w:p>
+      <w:pPr>
+        <w:jc w:val="right"/>
+        <w:rPr>
+          <w:b w:val="1"/>
+          <w:sz w:val="28"/>
+          <w:szCs w:val="28"/>
+        </w:rPr>
+      </w:pPr>
+      <w:r>
+        <w:rPr>
+          <w:b w:val="1"/>
+          <w:sz w:val="28"/>
+          <w:szCs w:val="28"/>
+          <w:rtl w:val="0"/>
+        </w:rPr>
+        <w:t xml:space="preserve">Виконав(ла):</w:t>
+      </w:r>
+    </w:p>
+    <w:p>
+      <w:pPr>
+        <w:jc w:val="right"/>
+        <w:rPr>
           <w:b w:val="1"/>
           <w:i w:val="1"/>
           <w:sz w:val="28"/>
           <w:szCs w:val="28"/>
-          <w:rtl w:val="0"/>
-        </w:rPr>
-        <w:t xml:space="preserve">з розділу</w:t>
-      </w:r>
-      <w:r>
-        <w:rPr>
-          <w:sz w:val="28"/>
-          <w:szCs w:val="28"/>
-          <w:rtl w:val="0"/>
-        </w:rPr>
-        <w:t xml:space="preserve">:  «Файли. Системи числення. Бінарні Файли. Символи та Рядкові Змінні. Текстові Файли. Стандартна бібліотека. Створення й використання бібліотек.»</w:t>
-      </w:r>
-    </w:p>
-    <w:p>
-      <w:pPr>
-        <w:jc w:val="center"/>
-        <w:rPr>
-          <w:b w:val="1"/>
-          <w:smallCaps w:val="1"/>
-          <w:sz w:val="28"/>
-          <w:szCs w:val="28"/>
-        </w:rPr>
-      </w:pPr>
-      <w:r>
-        <w:rPr>
-          <w:rtl w:val="0"/>
-        </w:rPr>
-      </w:r>
-    </w:p>
-    <w:p>
-      <w:pPr>
-        <w:spacing w:line="360" w:lineRule="auto"/>
-        <w:rPr>
-          <w:sz w:val="28"/>
-          <w:szCs w:val="28"/>
-        </w:rPr>
-      </w:pPr>
-      <w:r>
-        <w:rPr>
-          <w:rtl w:val="0"/>
-        </w:rPr>
-      </w:r>
-    </w:p>
-    <w:p>
-      <w:pPr>
-        <w:jc w:val="right"/>
+        </w:rPr>
+      </w:pPr>
+      <w:r>
         <w:rPr>
           <w:b w:val="1"/>
           <w:i w:val="1"/>
           <w:sz w:val="28"/>
           <w:szCs w:val="28"/>
-        </w:rPr>
-      </w:pPr>
-      <w:r>
-        <w:rPr>
-          <w:rtl w:val="0"/>
-        </w:rPr>
-      </w:r>
-    </w:p>
-    <w:p>
-      <w:pPr>
-        <w:jc w:val="right"/>
-        <w:rPr>
-          <w:b w:val="1"/>
-          <w:i w:val="1"/>
+          <w:rtl w:val="0"/>
+        </w:rPr>
+        <w:t xml:space="preserve"> </w:t>
+      </w:r>
+      <w:r>
+        <w:rPr>
           <w:sz w:val="28"/>
           <w:szCs w:val="28"/>
-        </w:rPr>
-      </w:pPr>
+          <w:rtl w:val="0"/>
+        </w:rPr>
+        <w:t xml:space="preserve">Студент групи ШІ-13</w:t>
+      </w:r>
       <w:r>
         <w:rPr>
           <w:rtl w:val="0"/>
@@ -324,159 +676,14 @@
       <w:pPr>
         <w:jc w:val="right"/>
         <w:rPr>
-          <w:b w:val="1"/>
-          <w:i w:val="1"/>
           <w:sz w:val="28"/>
           <w:szCs w:val="28"/>
         </w:rPr>
       </w:pPr>
       <w:r>
         <w:rPr>
-          <w:rtl w:val="0"/>
-        </w:rPr>
-      </w:r>
-    </w:p>
-    <w:p>
-      <w:pPr>
-        <w:jc w:val="right"/>
-        <w:rPr>
-          <w:b w:val="1"/>
-          <w:i w:val="1"/>
           <w:sz w:val="28"/>
           <w:szCs w:val="28"/>
-        </w:rPr>
-      </w:pPr>
-      <w:r>
-        <w:rPr>
-          <w:rtl w:val="0"/>
-        </w:rPr>
-      </w:r>
-    </w:p>
-    <w:p>
-      <w:pPr>
-        <w:jc w:val="right"/>
-        <w:rPr>
-          <w:b w:val="1"/>
-          <w:i w:val="1"/>
-          <w:sz w:val="28"/>
-          <w:szCs w:val="28"/>
-        </w:rPr>
-      </w:pPr>
-      <w:r>
-        <w:rPr>
-          <w:rtl w:val="0"/>
-        </w:rPr>
-      </w:r>
-    </w:p>
-    <w:p>
-      <w:pPr>
-        <w:jc w:val="right"/>
-        <w:rPr>
-          <w:b w:val="1"/>
-          <w:i w:val="1"/>
-          <w:sz w:val="28"/>
-          <w:szCs w:val="28"/>
-        </w:rPr>
-      </w:pPr>
-      <w:r>
-        <w:rPr>
-          <w:rtl w:val="0"/>
-        </w:rPr>
-      </w:r>
-    </w:p>
-    <w:p>
-      <w:pPr>
-        <w:jc w:val="right"/>
-        <w:rPr>
-          <w:b w:val="1"/>
-          <w:i w:val="1"/>
-          <w:sz w:val="28"/>
-          <w:szCs w:val="28"/>
-        </w:rPr>
-      </w:pPr>
-      <w:r>
-        <w:rPr>
-          <w:rtl w:val="0"/>
-        </w:rPr>
-      </w:r>
-    </w:p>
-    <w:p>
-      <w:pPr>
-        <w:jc w:val="right"/>
-        <w:rPr>
-          <w:b w:val="1"/>
-          <w:i w:val="1"/>
-          <w:sz w:val="28"/>
-          <w:szCs w:val="28"/>
-        </w:rPr>
-      </w:pPr>
-      <w:r>
-        <w:rPr>
-          <w:b w:val="1"/>
-          <w:i w:val="1"/>
-          <w:sz w:val="28"/>
-          <w:szCs w:val="28"/>
-          <w:rtl w:val="0"/>
-        </w:rPr>
-        <w:t xml:space="preserve">Виконав:</w:t>
-      </w:r>
-    </w:p>
-    <w:p>
-      <w:pPr>
-        <w:jc w:val="right"/>
-        <w:rPr>
-          <w:b w:val="1"/>
-          <w:i w:val="1"/>
-          <w:sz w:val="28"/>
-          <w:szCs w:val="28"/>
-        </w:rPr>
-      </w:pPr>
-      <w:r>
-        <w:rPr>
-          <w:b w:val="1"/>
-          <w:i w:val="1"/>
-          <w:sz w:val="28"/>
-          <w:szCs w:val="28"/>
-          <w:rtl w:val="0"/>
-        </w:rPr>
-        <w:t xml:space="preserve"> </w:t>
-      </w:r>
-      <w:r>
-        <w:rPr>
-          <w:sz w:val="28"/>
-          <w:szCs w:val="28"/>
-          <w:rtl w:val="0"/>
-        </w:rPr>
-        <w:t xml:space="preserve">студент групи </w:t>
-      </w:r>
-      <w:r>
-        <w:rPr>
-          <w:b w:val="1"/>
-          <w:sz w:val="28"/>
-          <w:szCs w:val="28"/>
-          <w:rtl w:val="0"/>
-        </w:rPr>
-        <w:t xml:space="preserve">ШІ-13</w:t>
-      </w:r>
-      <w:r>
-        <w:rPr>
-          <w:rtl w:val="0"/>
-        </w:rPr>
-      </w:r>
-    </w:p>
-    <w:p>
-      <w:pPr>
-        <w:jc w:val="right"/>
-        <w:rPr>
-          <w:sz w:val="28"/>
-          <w:szCs w:val="28"/>
-        </w:rPr>
-      </w:pPr>
-      <w:r>
-        <w:rPr>
-          <w:b w:val="1"/>
-          <w:sz w:val="28"/>
-          <w:szCs w:val="28"/>
           <w:rtl w:val="0"/>
         </w:rPr>
         <w:t xml:space="preserve">Шабанов Микита Миколайович</w:t>
@@ -489,6 +696,7 @@
     </w:p>
     <w:p>
       <w:pPr>
+        <w:spacing w:after="200" w:line="276" w:lineRule="auto"/>
         <w:rPr>
           <w:sz w:val="28"/>
           <w:szCs w:val="28"/>
@@ -1335,6 +1543,11 @@
         </w:rPr>
         <w:t xml:space="preserve">Перетворити рядок так, щоб всі букви в ньому були відсортовані за</w:t>
       </w:r>
+      <w:r>
+        <w:rPr>
+          <w:rtl w:val="0"/>
+        </w:rPr>
+      </w:r>
     </w:p>
     <w:p>
       <w:pPr>
@@ -1343,17 +1556,13 @@
           <w:numId w:val="2"/>
         </w:numPr>
         <w:ind w:left="720" w:hanging="360"/>
+        <w:rPr/>
       </w:pPr>
       <w:r>
         <w:rPr>
           <w:rtl w:val="0"/>
         </w:rPr>
         <w:t xml:space="preserve">зростанням.</w:t>
-      </w:r>
-      <w:r>
-        <w:rPr>
-          <w:rtl w:val="0"/>
-        </w:rPr>
       </w:r>
     </w:p>
     <w:p>
@@ -1632,6 +1841,7 @@
           <w:numId w:val="2"/>
         </w:numPr>
         <w:ind w:left="720" w:hanging="360"/>
+        <w:rPr/>
       </w:pPr>
       <w:r>
         <w:rPr>
@@ -2450,6 +2660,7 @@
           <w:numId w:val="2"/>
         </w:numPr>
         <w:ind w:left="720" w:hanging="360"/>
+        <w:rPr/>
       </w:pPr>
       <w:r>
         <w:rPr>
@@ -2482,6 +2693,11 @@
         </w:rPr>
         <w:t xml:space="preserve">Flowchart:</w:t>
       </w:r>
+      <w:r>
+        <w:rPr>
+          <w:rtl w:val="0"/>
+        </w:rPr>
+      </w:r>
     </w:p>
     <w:p>
       <w:pPr>
@@ -2501,12 +2717,12 @@
           <wp:inline distB="114300" distT="114300" distL="114300" distR="114300">
             <wp:extent cx="3305175" cy="7162800"/>
             <wp:effectExtent b="0" l="0" r="0" t="0"/>
-            <wp:docPr id="5" name="image9.png"/>
+            <wp:docPr id="1" name="image2.png"/>
             <a:graphic>
               <a:graphicData uri="http://schemas.openxmlformats.org/drawingml/2006/picture">
                 <pic:pic>
                   <pic:nvPicPr>
-                    <pic:cNvPr id="0" name="image9.png"/>
+                    <pic:cNvPr id="0" name="image2.png"/>
                     <pic:cNvPicPr preferRelativeResize="0"/>
                   </pic:nvPicPr>
                   <pic:blipFill>
@@ -52759,17 +52975,17 @@
               <wp:posOffset>1600200</wp:posOffset>
             </wp:positionH>
             <wp:positionV relativeFrom="paragraph">
-              <wp:posOffset>129555</wp:posOffset>
+              <wp:posOffset>129554</wp:posOffset>
             </wp:positionV>
             <wp:extent cx="1924050" cy="733425"/>
             <wp:effectExtent b="0" l="0" r="0" t="0"/>
             <wp:wrapTopAndBottom distB="114300" distT="114300"/>
-            <wp:docPr id="3" name="image4.png"/>
+            <wp:docPr id="8" name="image1.png"/>
             <a:graphic>
               <a:graphicData uri="http://schemas.openxmlformats.org/drawingml/2006/picture">
                 <pic:pic>
                   <pic:nvPicPr>
-                    <pic:cNvPr id="0" name="image4.png"/>
+                    <pic:cNvPr id="0" name="image1.png"/>
                     <pic:cNvPicPr preferRelativeResize="0"/>
                   </pic:nvPicPr>
                   <pic:blipFill>
@@ -52850,12 +53066,12 @@
           <wp:inline distB="114300" distT="114300" distL="114300" distR="114300">
             <wp:extent cx="4914900" cy="4953000"/>
             <wp:effectExtent b="0" l="0" r="0" t="0"/>
-            <wp:docPr id="9" name="image6.png"/>
+            <wp:docPr id="2" name="image4.png"/>
             <a:graphic>
               <a:graphicData uri="http://schemas.openxmlformats.org/drawingml/2006/picture">
                 <pic:pic>
                   <pic:nvPicPr>
-                    <pic:cNvPr id="0" name="image6.png"/>
+                    <pic:cNvPr id="0" name="image4.png"/>
                     <pic:cNvPicPr preferRelativeResize="0"/>
                   </pic:nvPicPr>
                   <pic:blipFill>
@@ -53112,12 +53328,12 @@
             <wp:extent cx="2238375" cy="609600"/>
             <wp:effectExtent b="0" l="0" r="0" t="0"/>
             <wp:wrapTopAndBottom distB="114300" distT="114300"/>
-            <wp:docPr id="8" name="image8.png"/>
+            <wp:docPr id="4" name="image9.png"/>
             <a:graphic>
               <a:graphicData uri="http://schemas.openxmlformats.org/drawingml/2006/picture">
                 <pic:pic>
                   <pic:nvPicPr>
-                    <pic:cNvPr id="0" name="image8.png"/>
+                    <pic:cNvPr id="0" name="image9.png"/>
                     <pic:cNvPicPr preferRelativeResize="0"/>
                   </pic:nvPicPr>
                   <pic:blipFill>
@@ -53215,7 +53431,7 @@
           <wp:anchor allowOverlap="1" behindDoc="0" distB="114300" distT="114300" distL="114300" distR="114300" hidden="0" layoutInCell="1" locked="0" relativeHeight="0" simplePos="0">
             <wp:simplePos x="0" y="0"/>
             <wp:positionH relativeFrom="column">
-              <wp:posOffset>19051</wp:posOffset>
+              <wp:posOffset>19052</wp:posOffset>
             </wp:positionH>
             <wp:positionV relativeFrom="paragraph">
               <wp:posOffset>114300</wp:posOffset>
@@ -53223,12 +53439,12 @@
             <wp:extent cx="800100" cy="3343275"/>
             <wp:effectExtent b="0" l="0" r="0" t="0"/>
             <wp:wrapTopAndBottom distB="114300" distT="114300"/>
-            <wp:docPr id="6" name="image7.png"/>
+            <wp:docPr id="7" name="image3.png"/>
             <a:graphic>
               <a:graphicData uri="http://schemas.openxmlformats.org/drawingml/2006/picture">
                 <pic:pic>
                   <pic:nvPicPr>
-                    <pic:cNvPr id="0" name="image7.png"/>
+                    <pic:cNvPr id="0" name="image3.png"/>
                     <pic:cNvPicPr preferRelativeResize="0"/>
                   </pic:nvPicPr>
                   <pic:blipFill>
@@ -53341,12 +53557,12 @@
           <wp:inline distB="114300" distT="114300" distL="114300" distR="114300">
             <wp:extent cx="1295400" cy="847725"/>
             <wp:effectExtent b="0" l="0" r="0" t="0"/>
-            <wp:docPr id="7" name="image1.png"/>
+            <wp:docPr id="3" name="image8.png"/>
             <a:graphic>
               <a:graphicData uri="http://schemas.openxmlformats.org/drawingml/2006/picture">
                 <pic:pic>
                   <pic:nvPicPr>
-                    <pic:cNvPr id="0" name="image1.png"/>
+                    <pic:cNvPr id="0" name="image8.png"/>
                     <pic:cNvPicPr preferRelativeResize="0"/>
                   </pic:nvPicPr>
                   <pic:blipFill>
@@ -53463,12 +53679,12 @@
           <wp:inline distB="114300" distT="114300" distL="114300" distR="114300">
             <wp:extent cx="2962275" cy="5353050"/>
             <wp:effectExtent b="0" l="0" r="0" t="0"/>
-            <wp:docPr id="2" name="image3.png"/>
+            <wp:docPr id="6" name="image6.png"/>
             <a:graphic>
               <a:graphicData uri="http://schemas.openxmlformats.org/drawingml/2006/picture">
                 <pic:pic>
                   <pic:nvPicPr>
-                    <pic:cNvPr id="0" name="image3.png"/>
+                    <pic:cNvPr id="0" name="image6.png"/>
                     <pic:cNvPicPr preferRelativeResize="0"/>
                   </pic:nvPicPr>
                   <pic:blipFill>
@@ -53655,12 +53871,12 @@
           <wp:inline distB="114300" distT="114300" distL="114300" distR="114300">
             <wp:extent cx="923925" cy="714375"/>
             <wp:effectExtent b="0" l="0" r="0" t="0"/>
-            <wp:docPr id="1" name="image5.png"/>
+            <wp:docPr id="5" name="image7.png"/>
             <a:graphic>
               <a:graphicData uri="http://schemas.openxmlformats.org/drawingml/2006/picture">
                 <pic:pic>
                   <pic:nvPicPr>
-                    <pic:cNvPr id="0" name="image5.png"/>
+                    <pic:cNvPr id="0" name="image7.png"/>
                     <pic:cNvPicPr preferRelativeResize="0"/>
                   </pic:nvPicPr>
                   <pic:blipFill>

</xml_diff>